<commit_message>
Dodatne funkcionalnosti i dokumentacija
</commit_message>
<xml_diff>
--- a/Dokumentacije o radu/Dokumentacija - Ragib Smajic.docx
+++ b/Dokumentacije o radu/Dokumentacija - Ragib Smajic.docx
@@ -5936,8 +5936,1954 @@
         <w:pStyle w:val="NoSpacing"/>
         <w:rPr>
           <w:rFonts w:ascii="Times New Roman" w:hAnsi="Times New Roman" w:cs="Times New Roman"/>
-          <w:sz w:val="24"/>
-          <w:szCs w:val="24"/>
+          <w:b/>
+          <w:sz w:val="50"/>
+          <w:szCs w:val="50"/>
+        </w:rPr>
+      </w:pPr>
+      <w:r>
+        <w:rPr>
+          <w:rFonts w:ascii="Times New Roman" w:hAnsi="Times New Roman" w:cs="Times New Roman"/>
+          <w:b/>
+          <w:sz w:val="50"/>
+          <w:szCs w:val="50"/>
+        </w:rPr>
+        <w:lastRenderedPageBreak/>
+        <w:t>Frontend</w:t>
+      </w:r>
+      <w:r>
+        <w:rPr>
+          <w:rFonts w:ascii="Times New Roman" w:hAnsi="Times New Roman" w:cs="Times New Roman"/>
+          <w:b/>
+          <w:sz w:val="50"/>
+          <w:szCs w:val="50"/>
+        </w:rPr>
+        <w:t xml:space="preserve"> - AngularJS</w:t>
+      </w:r>
+    </w:p>
+    <w:p>
+      <w:pPr>
+        <w:pStyle w:val="NoSpacing"/>
+        <w:jc w:val="both"/>
+        <w:rPr>
+          <w:rFonts w:ascii="Times New Roman" w:hAnsi="Times New Roman" w:cs="Times New Roman"/>
+        </w:rPr>
+      </w:pPr>
+    </w:p>
+    <w:p>
+      <w:pPr>
+        <w:pStyle w:val="NoSpacing"/>
+        <w:jc w:val="both"/>
+        <w:rPr>
+          <w:rFonts w:ascii="Times New Roman" w:hAnsi="Times New Roman" w:cs="Times New Roman"/>
+        </w:rPr>
+      </w:pPr>
+    </w:p>
+    <w:p>
+      <w:pPr>
+        <w:pStyle w:val="NoSpacing"/>
+        <w:jc w:val="both"/>
+        <w:rPr>
+          <w:rFonts w:ascii="Times New Roman" w:hAnsi="Times New Roman" w:cs="Times New Roman"/>
+        </w:rPr>
+      </w:pPr>
+      <w:r>
+        <w:rPr>
+          <w:rFonts w:ascii="Times New Roman" w:hAnsi="Times New Roman" w:cs="Times New Roman"/>
+        </w:rPr>
+        <w:t>Što se tiče frontenda, moj zadatak je bio da napravim login korisnika nakon implementirane autentifikacije na backend strani.</w:t>
+      </w:r>
+    </w:p>
+    <w:p>
+      <w:pPr>
+        <w:pStyle w:val="NoSpacing"/>
+        <w:jc w:val="both"/>
+        <w:rPr>
+          <w:rFonts w:ascii="Times New Roman" w:hAnsi="Times New Roman" w:cs="Times New Roman"/>
+        </w:rPr>
+      </w:pPr>
+    </w:p>
+    <w:p>
+      <w:pPr>
+        <w:pStyle w:val="NoSpacing"/>
+        <w:jc w:val="both"/>
+        <w:rPr>
+          <w:rFonts w:ascii="Times New Roman" w:hAnsi="Times New Roman" w:cs="Times New Roman"/>
+        </w:rPr>
+      </w:pPr>
+      <w:r>
+        <w:rPr>
+          <w:rFonts w:ascii="Times New Roman" w:hAnsi="Times New Roman" w:cs="Times New Roman"/>
+        </w:rPr>
+        <w:t>Login korisnika je prikazan na sljedećoj slici:</w:t>
+      </w:r>
+    </w:p>
+    <w:p>
+      <w:pPr>
+        <w:pStyle w:val="NoSpacing"/>
+        <w:jc w:val="both"/>
+        <w:rPr>
+          <w:rFonts w:ascii="Times New Roman" w:hAnsi="Times New Roman" w:cs="Times New Roman"/>
+        </w:rPr>
+      </w:pPr>
+    </w:p>
+    <w:p>
+      <w:pPr>
+        <w:pStyle w:val="NoSpacing"/>
+        <w:jc w:val="both"/>
+        <w:rPr>
+          <w:rFonts w:ascii="Times New Roman" w:hAnsi="Times New Roman" w:cs="Times New Roman"/>
+        </w:rPr>
+      </w:pPr>
+      <w:r>
+        <w:rPr>
+          <w:rFonts w:ascii="Times New Roman" w:hAnsi="Times New Roman" w:cs="Times New Roman"/>
+          <w:noProof/>
+          <w:lang w:val="en-US"/>
+        </w:rPr>
+        <w:drawing>
+          <wp:inline distT="0" distB="0" distL="0" distR="0">
+            <wp:extent cx="6202325" cy="3333750"/>
+            <wp:effectExtent l="19050" t="0" r="7975" b="0"/>
+            <wp:docPr id="16" name="Picture 1"/>
+            <wp:cNvGraphicFramePr>
+              <a:graphicFrameLocks xmlns:a="http://schemas.openxmlformats.org/drawingml/2006/main" noChangeAspect="1"/>
+            </wp:cNvGraphicFramePr>
+            <a:graphic xmlns:a="http://schemas.openxmlformats.org/drawingml/2006/main">
+              <a:graphicData uri="http://schemas.openxmlformats.org/drawingml/2006/picture">
+                <pic:pic xmlns:pic="http://schemas.openxmlformats.org/drawingml/2006/picture">
+                  <pic:nvPicPr>
+                    <pic:cNvPr id="0" name="Picture 1"/>
+                    <pic:cNvPicPr>
+                      <a:picLocks noChangeAspect="1" noChangeArrowheads="1"/>
+                    </pic:cNvPicPr>
+                  </pic:nvPicPr>
+                  <pic:blipFill>
+                    <a:blip r:embed="rId38" cstate="print"/>
+                    <a:srcRect/>
+                    <a:stretch>
+                      <a:fillRect/>
+                    </a:stretch>
+                  </pic:blipFill>
+                  <pic:spPr bwMode="auto">
+                    <a:xfrm>
+                      <a:off x="0" y="0"/>
+                      <a:ext cx="6203852" cy="3334571"/>
+                    </a:xfrm>
+                    <a:prstGeom prst="rect">
+                      <a:avLst/>
+                    </a:prstGeom>
+                    <a:noFill/>
+                    <a:ln w="9525">
+                      <a:noFill/>
+                      <a:miter lim="800000"/>
+                      <a:headEnd/>
+                      <a:tailEnd/>
+                    </a:ln>
+                  </pic:spPr>
+                </pic:pic>
+              </a:graphicData>
+            </a:graphic>
+          </wp:inline>
+        </w:drawing>
+      </w:r>
+    </w:p>
+    <w:p>
+      <w:pPr>
+        <w:pStyle w:val="NoSpacing"/>
+        <w:jc w:val="both"/>
+        <w:rPr>
+          <w:rFonts w:ascii="Times New Roman" w:hAnsi="Times New Roman" w:cs="Times New Roman"/>
+        </w:rPr>
+      </w:pPr>
+    </w:p>
+    <w:p>
+      <w:pPr>
+        <w:pStyle w:val="NoSpacing"/>
+        <w:jc w:val="both"/>
+        <w:rPr>
+          <w:rFonts w:ascii="Times New Roman" w:hAnsi="Times New Roman" w:cs="Times New Roman"/>
+        </w:rPr>
+      </w:pPr>
+      <w:r>
+        <w:rPr>
+          <w:rFonts w:ascii="Times New Roman" w:hAnsi="Times New Roman" w:cs="Times New Roman"/>
+        </w:rPr>
+        <w:t>Login se sastoji od dvije stvari:</w:t>
+      </w:r>
+    </w:p>
+    <w:p>
+      <w:pPr>
+        <w:pStyle w:val="NoSpacing"/>
+        <w:jc w:val="both"/>
+        <w:rPr>
+          <w:rFonts w:ascii="Times New Roman" w:hAnsi="Times New Roman" w:cs="Times New Roman"/>
+        </w:rPr>
+      </w:pPr>
+      <w:r>
+        <w:rPr>
+          <w:rFonts w:ascii="Times New Roman" w:hAnsi="Times New Roman" w:cs="Times New Roman"/>
+        </w:rPr>
+        <w:tab/>
+      </w:r>
+    </w:p>
+    <w:p>
+      <w:pPr>
+        <w:pStyle w:val="NoSpacing"/>
+        <w:numPr>
+          <w:ilvl w:val="0"/>
+          <w:numId w:val="2"/>
+        </w:numPr>
+        <w:jc w:val="both"/>
+        <w:rPr>
+          <w:rFonts w:ascii="Times New Roman" w:hAnsi="Times New Roman" w:cs="Times New Roman"/>
+        </w:rPr>
+      </w:pPr>
+      <w:r>
+        <w:rPr>
+          <w:rFonts w:ascii="Times New Roman" w:hAnsi="Times New Roman" w:cs="Times New Roman"/>
+        </w:rPr>
+        <w:t>View za login</w:t>
+      </w:r>
+    </w:p>
+    <w:p>
+      <w:pPr>
+        <w:pStyle w:val="NoSpacing"/>
+        <w:numPr>
+          <w:ilvl w:val="0"/>
+          <w:numId w:val="2"/>
+        </w:numPr>
+        <w:jc w:val="both"/>
+        <w:rPr>
+          <w:rFonts w:ascii="Times New Roman" w:hAnsi="Times New Roman" w:cs="Times New Roman"/>
+        </w:rPr>
+      </w:pPr>
+      <w:r>
+        <w:rPr>
+          <w:rFonts w:ascii="Times New Roman" w:hAnsi="Times New Roman" w:cs="Times New Roman"/>
+        </w:rPr>
+        <w:t>Controller za login</w:t>
+      </w:r>
+    </w:p>
+    <w:p>
+      <w:pPr>
+        <w:pStyle w:val="NoSpacing"/>
+        <w:jc w:val="both"/>
+        <w:rPr>
+          <w:rFonts w:ascii="Times New Roman" w:hAnsi="Times New Roman" w:cs="Times New Roman"/>
+        </w:rPr>
+      </w:pPr>
+    </w:p>
+    <w:p>
+      <w:pPr>
+        <w:pStyle w:val="NoSpacing"/>
+        <w:jc w:val="both"/>
+        <w:rPr>
+          <w:rFonts w:ascii="Times New Roman" w:hAnsi="Times New Roman" w:cs="Times New Roman"/>
+        </w:rPr>
+      </w:pPr>
+      <w:r>
+        <w:rPr>
+          <w:rFonts w:ascii="Times New Roman" w:hAnsi="Times New Roman" w:cs="Times New Roman"/>
+        </w:rPr>
+        <w:t>Na sljedećoj slici je prikazan View za login.</w:t>
+      </w:r>
+    </w:p>
+    <w:p>
+      <w:pPr>
+        <w:pStyle w:val="NoSpacing"/>
+        <w:jc w:val="both"/>
+        <w:rPr>
+          <w:rFonts w:ascii="Times New Roman" w:hAnsi="Times New Roman" w:cs="Times New Roman"/>
+        </w:rPr>
+      </w:pPr>
+    </w:p>
+    <w:p>
+      <w:pPr>
+        <w:pStyle w:val="NoSpacing"/>
+        <w:jc w:val="both"/>
+        <w:rPr>
+          <w:rFonts w:ascii="Times New Roman" w:hAnsi="Times New Roman" w:cs="Times New Roman"/>
+        </w:rPr>
+      </w:pPr>
+      <w:r>
+        <w:rPr>
+          <w:rFonts w:ascii="Times New Roman" w:hAnsi="Times New Roman" w:cs="Times New Roman"/>
+          <w:noProof/>
+          <w:lang w:val="en-US"/>
+        </w:rPr>
+        <w:drawing>
+          <wp:inline distT="0" distB="0" distL="0" distR="0">
+            <wp:extent cx="6155415" cy="1457325"/>
+            <wp:effectExtent l="19050" t="0" r="0" b="0"/>
+            <wp:docPr id="37" name="Picture 10"/>
+            <wp:cNvGraphicFramePr>
+              <a:graphicFrameLocks xmlns:a="http://schemas.openxmlformats.org/drawingml/2006/main" noChangeAspect="1"/>
+            </wp:cNvGraphicFramePr>
+            <a:graphic xmlns:a="http://schemas.openxmlformats.org/drawingml/2006/main">
+              <a:graphicData uri="http://schemas.openxmlformats.org/drawingml/2006/picture">
+                <pic:pic xmlns:pic="http://schemas.openxmlformats.org/drawingml/2006/picture">
+                  <pic:nvPicPr>
+                    <pic:cNvPr id="0" name="Picture 10"/>
+                    <pic:cNvPicPr>
+                      <a:picLocks noChangeAspect="1" noChangeArrowheads="1"/>
+                    </pic:cNvPicPr>
+                  </pic:nvPicPr>
+                  <pic:blipFill>
+                    <a:blip r:embed="rId39" cstate="print"/>
+                    <a:srcRect/>
+                    <a:stretch>
+                      <a:fillRect/>
+                    </a:stretch>
+                  </pic:blipFill>
+                  <pic:spPr bwMode="auto">
+                    <a:xfrm>
+                      <a:off x="0" y="0"/>
+                      <a:ext cx="6155415" cy="1457325"/>
+                    </a:xfrm>
+                    <a:prstGeom prst="rect">
+                      <a:avLst/>
+                    </a:prstGeom>
+                    <a:noFill/>
+                    <a:ln w="9525">
+                      <a:noFill/>
+                      <a:miter lim="800000"/>
+                      <a:headEnd/>
+                      <a:tailEnd/>
+                    </a:ln>
+                  </pic:spPr>
+                </pic:pic>
+              </a:graphicData>
+            </a:graphic>
+          </wp:inline>
+        </w:drawing>
+      </w:r>
+    </w:p>
+    <w:p>
+      <w:pPr>
+        <w:pStyle w:val="NoSpacing"/>
+        <w:jc w:val="both"/>
+        <w:rPr>
+          <w:rFonts w:ascii="Times New Roman" w:hAnsi="Times New Roman" w:cs="Times New Roman"/>
+        </w:rPr>
+      </w:pPr>
+    </w:p>
+    <w:p>
+      <w:pPr>
+        <w:pStyle w:val="NoSpacing"/>
+        <w:jc w:val="both"/>
+        <w:rPr>
+          <w:rFonts w:ascii="Times New Roman" w:hAnsi="Times New Roman" w:cs="Times New Roman"/>
+        </w:rPr>
+      </w:pPr>
+      <w:r>
+        <w:rPr>
+          <w:rFonts w:ascii="Times New Roman" w:hAnsi="Times New Roman" w:cs="Times New Roman"/>
+        </w:rPr>
+        <w:t>Pored ovog koda, postoji kod koji je vezan za stil same stranice koji nije toliko važan. Kod se sastoji od 2 input elementa za unos username i lozinke i dugmeta za submit koji su dio forme.</w:t>
+      </w:r>
+    </w:p>
+    <w:p>
+      <w:pPr>
+        <w:pStyle w:val="NoSpacing"/>
+        <w:jc w:val="both"/>
+        <w:rPr>
+          <w:rFonts w:ascii="Times New Roman" w:hAnsi="Times New Roman" w:cs="Times New Roman"/>
+        </w:rPr>
+      </w:pPr>
+      <w:r>
+        <w:rPr>
+          <w:rFonts w:ascii="Times New Roman" w:hAnsi="Times New Roman" w:cs="Times New Roman"/>
+        </w:rPr>
+        <w:t>Input elementi imaju na sebi direktivu ng-model na osnovu koje su podaci bind-ani za varijablom username ili password u controlleru. Nakon klika na dugme poziva se funkcija login(usernam, password) sto je određeno direktivom ng-submit na form tagu.</w:t>
+      </w:r>
+    </w:p>
+    <w:p>
+      <w:pPr>
+        <w:pStyle w:val="NoSpacing"/>
+        <w:jc w:val="both"/>
+        <w:rPr>
+          <w:rFonts w:ascii="Times New Roman" w:hAnsi="Times New Roman" w:cs="Times New Roman"/>
+        </w:rPr>
+      </w:pPr>
+    </w:p>
+    <w:p>
+      <w:pPr>
+        <w:pStyle w:val="NoSpacing"/>
+        <w:jc w:val="both"/>
+        <w:rPr>
+          <w:rFonts w:ascii="Times New Roman" w:hAnsi="Times New Roman" w:cs="Times New Roman"/>
+        </w:rPr>
+      </w:pPr>
+      <w:r>
+        <w:rPr>
+          <w:rFonts w:ascii="Times New Roman" w:hAnsi="Times New Roman" w:cs="Times New Roman"/>
+        </w:rPr>
+        <w:t>Login controller je prikazan na sljedećoj slici:</w:t>
+      </w:r>
+    </w:p>
+    <w:p>
+      <w:pPr>
+        <w:pStyle w:val="NoSpacing"/>
+        <w:jc w:val="both"/>
+        <w:rPr>
+          <w:rFonts w:ascii="Times New Roman" w:hAnsi="Times New Roman" w:cs="Times New Roman"/>
+        </w:rPr>
+      </w:pPr>
+      <w:r>
+        <w:rPr>
+          <w:rFonts w:ascii="Times New Roman" w:hAnsi="Times New Roman" w:cs="Times New Roman"/>
+          <w:noProof/>
+          <w:lang w:val="en-US"/>
+        </w:rPr>
+        <w:lastRenderedPageBreak/>
+        <w:drawing>
+          <wp:inline distT="0" distB="0" distL="0" distR="0">
+            <wp:extent cx="5762625" cy="5457825"/>
+            <wp:effectExtent l="19050" t="0" r="9525" b="0"/>
+            <wp:docPr id="38" name="Picture 11"/>
+            <wp:cNvGraphicFramePr>
+              <a:graphicFrameLocks xmlns:a="http://schemas.openxmlformats.org/drawingml/2006/main" noChangeAspect="1"/>
+            </wp:cNvGraphicFramePr>
+            <a:graphic xmlns:a="http://schemas.openxmlformats.org/drawingml/2006/main">
+              <a:graphicData uri="http://schemas.openxmlformats.org/drawingml/2006/picture">
+                <pic:pic xmlns:pic="http://schemas.openxmlformats.org/drawingml/2006/picture">
+                  <pic:nvPicPr>
+                    <pic:cNvPr id="0" name="Picture 11"/>
+                    <pic:cNvPicPr>
+                      <a:picLocks noChangeAspect="1" noChangeArrowheads="1"/>
+                    </pic:cNvPicPr>
+                  </pic:nvPicPr>
+                  <pic:blipFill>
+                    <a:blip r:embed="rId40" cstate="print"/>
+                    <a:srcRect/>
+                    <a:stretch>
+                      <a:fillRect/>
+                    </a:stretch>
+                  </pic:blipFill>
+                  <pic:spPr bwMode="auto">
+                    <a:xfrm>
+                      <a:off x="0" y="0"/>
+                      <a:ext cx="5762625" cy="5457825"/>
+                    </a:xfrm>
+                    <a:prstGeom prst="rect">
+                      <a:avLst/>
+                    </a:prstGeom>
+                    <a:noFill/>
+                    <a:ln w="9525">
+                      <a:noFill/>
+                      <a:miter lim="800000"/>
+                      <a:headEnd/>
+                      <a:tailEnd/>
+                    </a:ln>
+                  </pic:spPr>
+                </pic:pic>
+              </a:graphicData>
+            </a:graphic>
+          </wp:inline>
+        </w:drawing>
+      </w:r>
+    </w:p>
+    <w:p>
+      <w:pPr>
+        <w:pStyle w:val="NoSpacing"/>
+        <w:jc w:val="both"/>
+        <w:rPr>
+          <w:rFonts w:ascii="Times New Roman" w:hAnsi="Times New Roman" w:cs="Times New Roman"/>
+        </w:rPr>
+      </w:pPr>
+    </w:p>
+    <w:p>
+      <w:pPr>
+        <w:pStyle w:val="NoSpacing"/>
+        <w:jc w:val="both"/>
+        <w:rPr>
+          <w:rFonts w:ascii="Times New Roman" w:hAnsi="Times New Roman" w:cs="Times New Roman"/>
+        </w:rPr>
+      </w:pPr>
+      <w:r>
+        <w:rPr>
+          <w:rFonts w:ascii="Times New Roman" w:hAnsi="Times New Roman" w:cs="Times New Roman"/>
+        </w:rPr>
+        <w:t>Ovo nije sav kontroler, ali je ovo nazanimljiviji dio. Funkcija koju smo vidjeli u ng-submitu na formi je u kontroleru deklarisana na $scope objektu. Funkcija nakon poziva salje primljene username i password na provjeru servisu za login na backend preko POST zahtjeva. Ukoliko su podaci ispravni kreira se cookie na osnovu sessionStorage-a u kojem se cuvaju podaci o JWT-u i logovanom korisniku. Kasnije se dobijeni JWT šalje uz svaki naredni zahtjev u Authentication headeru.</w:t>
+      </w:r>
+    </w:p>
+    <w:p>
+      <w:pPr>
+        <w:pStyle w:val="NoSpacing"/>
+        <w:jc w:val="both"/>
+        <w:rPr>
+          <w:rFonts w:ascii="Times New Roman" w:hAnsi="Times New Roman" w:cs="Times New Roman"/>
+        </w:rPr>
+      </w:pPr>
+    </w:p>
+    <w:p>
+      <w:pPr>
+        <w:pStyle w:val="NoSpacing"/>
+        <w:jc w:val="both"/>
+        <w:rPr>
+          <w:rFonts w:ascii="Times New Roman" w:hAnsi="Times New Roman" w:cs="Times New Roman"/>
+        </w:rPr>
+      </w:pPr>
+    </w:p>
+    <w:p>
+      <w:pPr>
+        <w:pStyle w:val="NoSpacing"/>
+        <w:jc w:val="both"/>
+        <w:rPr>
+          <w:rFonts w:ascii="Times New Roman" w:hAnsi="Times New Roman" w:cs="Times New Roman"/>
+        </w:rPr>
+      </w:pPr>
+      <w:r>
+        <w:rPr>
+          <w:rFonts w:ascii="Times New Roman" w:hAnsi="Times New Roman" w:cs="Times New Roman"/>
+        </w:rPr>
+        <w:t>Ukoliko gost koji je došao na stranicu nema kreiran račun, može ga kreirati klikom na link „Don't have an account?“, nakon čega mu se otvara stranica prikazana na sljedećoj slici:</w:t>
+      </w:r>
+    </w:p>
+    <w:p>
+      <w:pPr>
+        <w:pStyle w:val="NoSpacing"/>
+        <w:jc w:val="both"/>
+        <w:rPr>
+          <w:rFonts w:ascii="Times New Roman" w:hAnsi="Times New Roman" w:cs="Times New Roman"/>
+        </w:rPr>
+      </w:pPr>
+    </w:p>
+    <w:p>
+      <w:pPr>
+        <w:pStyle w:val="NoSpacing"/>
+        <w:jc w:val="both"/>
+        <w:rPr>
+          <w:rFonts w:ascii="Times New Roman" w:hAnsi="Times New Roman" w:cs="Times New Roman"/>
+        </w:rPr>
+      </w:pPr>
+      <w:r>
+        <w:rPr>
+          <w:rFonts w:ascii="Times New Roman" w:hAnsi="Times New Roman" w:cs="Times New Roman"/>
+          <w:noProof/>
+          <w:lang w:val="en-US"/>
+        </w:rPr>
+        <w:lastRenderedPageBreak/>
+        <w:drawing>
+          <wp:inline distT="0" distB="0" distL="0" distR="0">
+            <wp:extent cx="5760720" cy="3096387"/>
+            <wp:effectExtent l="19050" t="0" r="0" b="0"/>
+            <wp:docPr id="35" name="Picture 4"/>
+            <wp:cNvGraphicFramePr>
+              <a:graphicFrameLocks xmlns:a="http://schemas.openxmlformats.org/drawingml/2006/main" noChangeAspect="1"/>
+            </wp:cNvGraphicFramePr>
+            <a:graphic xmlns:a="http://schemas.openxmlformats.org/drawingml/2006/main">
+              <a:graphicData uri="http://schemas.openxmlformats.org/drawingml/2006/picture">
+                <pic:pic xmlns:pic="http://schemas.openxmlformats.org/drawingml/2006/picture">
+                  <pic:nvPicPr>
+                    <pic:cNvPr id="0" name="Picture 4"/>
+                    <pic:cNvPicPr>
+                      <a:picLocks noChangeAspect="1" noChangeArrowheads="1"/>
+                    </pic:cNvPicPr>
+                  </pic:nvPicPr>
+                  <pic:blipFill>
+                    <a:blip r:embed="rId41" cstate="print"/>
+                    <a:srcRect/>
+                    <a:stretch>
+                      <a:fillRect/>
+                    </a:stretch>
+                  </pic:blipFill>
+                  <pic:spPr bwMode="auto">
+                    <a:xfrm>
+                      <a:off x="0" y="0"/>
+                      <a:ext cx="5760720" cy="3096387"/>
+                    </a:xfrm>
+                    <a:prstGeom prst="rect">
+                      <a:avLst/>
+                    </a:prstGeom>
+                    <a:noFill/>
+                    <a:ln w="9525">
+                      <a:noFill/>
+                      <a:miter lim="800000"/>
+                      <a:headEnd/>
+                      <a:tailEnd/>
+                    </a:ln>
+                  </pic:spPr>
+                </pic:pic>
+              </a:graphicData>
+            </a:graphic>
+          </wp:inline>
+        </w:drawing>
+      </w:r>
+    </w:p>
+    <w:p>
+      <w:pPr>
+        <w:pStyle w:val="NoSpacing"/>
+        <w:jc w:val="both"/>
+        <w:rPr>
+          <w:rFonts w:ascii="Times New Roman" w:hAnsi="Times New Roman" w:cs="Times New Roman"/>
+        </w:rPr>
+      </w:pPr>
+    </w:p>
+    <w:p>
+      <w:pPr>
+        <w:pStyle w:val="NoSpacing"/>
+        <w:jc w:val="both"/>
+        <w:rPr>
+          <w:rFonts w:ascii="Times New Roman" w:hAnsi="Times New Roman" w:cs="Times New Roman"/>
+        </w:rPr>
+      </w:pPr>
+      <w:r>
+        <w:rPr>
+          <w:rFonts w:ascii="Times New Roman" w:hAnsi="Times New Roman" w:cs="Times New Roman"/>
+        </w:rPr>
+        <w:t>Kod koji predstavlja view i kod koji predstavlja controller za ovu funkcionalnost su prikazani na sljedece dvije slike.</w:t>
+      </w:r>
+    </w:p>
+    <w:p>
+      <w:pPr>
+        <w:pStyle w:val="NoSpacing"/>
+        <w:jc w:val="both"/>
+        <w:rPr>
+          <w:rFonts w:ascii="Times New Roman" w:hAnsi="Times New Roman" w:cs="Times New Roman"/>
+        </w:rPr>
+      </w:pPr>
+    </w:p>
+    <w:p>
+      <w:pPr>
+        <w:pStyle w:val="NoSpacing"/>
+        <w:jc w:val="both"/>
+        <w:rPr>
+          <w:rFonts w:ascii="Times New Roman" w:hAnsi="Times New Roman" w:cs="Times New Roman"/>
+        </w:rPr>
+      </w:pPr>
+      <w:r>
+        <w:rPr>
+          <w:rFonts w:ascii="Times New Roman" w:hAnsi="Times New Roman" w:cs="Times New Roman"/>
+          <w:noProof/>
+          <w:lang w:val="en-US"/>
+        </w:rPr>
+        <w:drawing>
+          <wp:inline distT="0" distB="0" distL="0" distR="0">
+            <wp:extent cx="5760720" cy="3096387"/>
+            <wp:effectExtent l="19050" t="0" r="0" b="0"/>
+            <wp:docPr id="39" name="Picture 12"/>
+            <wp:cNvGraphicFramePr>
+              <a:graphicFrameLocks xmlns:a="http://schemas.openxmlformats.org/drawingml/2006/main" noChangeAspect="1"/>
+            </wp:cNvGraphicFramePr>
+            <a:graphic xmlns:a="http://schemas.openxmlformats.org/drawingml/2006/main">
+              <a:graphicData uri="http://schemas.openxmlformats.org/drawingml/2006/picture">
+                <pic:pic xmlns:pic="http://schemas.openxmlformats.org/drawingml/2006/picture">
+                  <pic:nvPicPr>
+                    <pic:cNvPr id="0" name="Picture 12"/>
+                    <pic:cNvPicPr>
+                      <a:picLocks noChangeAspect="1" noChangeArrowheads="1"/>
+                    </pic:cNvPicPr>
+                  </pic:nvPicPr>
+                  <pic:blipFill>
+                    <a:blip r:embed="rId42" cstate="print"/>
+                    <a:srcRect/>
+                    <a:stretch>
+                      <a:fillRect/>
+                    </a:stretch>
+                  </pic:blipFill>
+                  <pic:spPr bwMode="auto">
+                    <a:xfrm>
+                      <a:off x="0" y="0"/>
+                      <a:ext cx="5760720" cy="3096387"/>
+                    </a:xfrm>
+                    <a:prstGeom prst="rect">
+                      <a:avLst/>
+                    </a:prstGeom>
+                    <a:noFill/>
+                    <a:ln w="9525">
+                      <a:noFill/>
+                      <a:miter lim="800000"/>
+                      <a:headEnd/>
+                      <a:tailEnd/>
+                    </a:ln>
+                  </pic:spPr>
+                </pic:pic>
+              </a:graphicData>
+            </a:graphic>
+          </wp:inline>
+        </w:drawing>
+      </w:r>
+    </w:p>
+    <w:p>
+      <w:pPr>
+        <w:pStyle w:val="NoSpacing"/>
+        <w:jc w:val="both"/>
+        <w:rPr>
+          <w:rFonts w:ascii="Times New Roman" w:hAnsi="Times New Roman" w:cs="Times New Roman"/>
+        </w:rPr>
+      </w:pPr>
+    </w:p>
+    <w:p>
+      <w:pPr>
+        <w:pStyle w:val="NoSpacing"/>
+        <w:jc w:val="both"/>
+        <w:rPr>
+          <w:rFonts w:ascii="Times New Roman" w:hAnsi="Times New Roman" w:cs="Times New Roman"/>
+        </w:rPr>
+      </w:pPr>
+      <w:r>
+        <w:rPr>
+          <w:rFonts w:ascii="Times New Roman" w:hAnsi="Times New Roman" w:cs="Times New Roman"/>
+          <w:noProof/>
+          <w:lang w:val="en-US"/>
+        </w:rPr>
+        <w:lastRenderedPageBreak/>
+        <w:drawing>
+          <wp:inline distT="0" distB="0" distL="0" distR="0">
+            <wp:extent cx="5760720" cy="3096387"/>
+            <wp:effectExtent l="19050" t="0" r="0" b="0"/>
+            <wp:docPr id="40" name="Picture 15"/>
+            <wp:cNvGraphicFramePr>
+              <a:graphicFrameLocks xmlns:a="http://schemas.openxmlformats.org/drawingml/2006/main" noChangeAspect="1"/>
+            </wp:cNvGraphicFramePr>
+            <a:graphic xmlns:a="http://schemas.openxmlformats.org/drawingml/2006/main">
+              <a:graphicData uri="http://schemas.openxmlformats.org/drawingml/2006/picture">
+                <pic:pic xmlns:pic="http://schemas.openxmlformats.org/drawingml/2006/picture">
+                  <pic:nvPicPr>
+                    <pic:cNvPr id="0" name="Picture 15"/>
+                    <pic:cNvPicPr>
+                      <a:picLocks noChangeAspect="1" noChangeArrowheads="1"/>
+                    </pic:cNvPicPr>
+                  </pic:nvPicPr>
+                  <pic:blipFill>
+                    <a:blip r:embed="rId43" cstate="print"/>
+                    <a:srcRect/>
+                    <a:stretch>
+                      <a:fillRect/>
+                    </a:stretch>
+                  </pic:blipFill>
+                  <pic:spPr bwMode="auto">
+                    <a:xfrm>
+                      <a:off x="0" y="0"/>
+                      <a:ext cx="5760720" cy="3096387"/>
+                    </a:xfrm>
+                    <a:prstGeom prst="rect">
+                      <a:avLst/>
+                    </a:prstGeom>
+                    <a:noFill/>
+                    <a:ln w="9525">
+                      <a:noFill/>
+                      <a:miter lim="800000"/>
+                      <a:headEnd/>
+                      <a:tailEnd/>
+                    </a:ln>
+                  </pic:spPr>
+                </pic:pic>
+              </a:graphicData>
+            </a:graphic>
+          </wp:inline>
+        </w:drawing>
+      </w:r>
+    </w:p>
+    <w:p>
+      <w:pPr>
+        <w:pStyle w:val="NoSpacing"/>
+        <w:jc w:val="both"/>
+        <w:rPr>
+          <w:rFonts w:ascii="Times New Roman" w:hAnsi="Times New Roman" w:cs="Times New Roman"/>
+        </w:rPr>
+      </w:pPr>
+    </w:p>
+    <w:p>
+      <w:pPr>
+        <w:pStyle w:val="NoSpacing"/>
+        <w:jc w:val="both"/>
+        <w:rPr>
+          <w:rFonts w:ascii="Times New Roman" w:hAnsi="Times New Roman" w:cs="Times New Roman"/>
+        </w:rPr>
+      </w:pPr>
+      <w:r>
+        <w:rPr>
+          <w:rFonts w:ascii="Times New Roman" w:hAnsi="Times New Roman" w:cs="Times New Roman"/>
+        </w:rPr>
+        <w:t>Ovo radi slično kao i login. Dakle, post zahtjevom se salju podaci na backend odakle se spremaju u bazu podataka, nakon čega korisnik koji se zeli registrirati dobija mail da registracija mora biti odobrena od strane administratora.</w:t>
+      </w:r>
+    </w:p>
+    <w:p>
+      <w:pPr>
+        <w:pStyle w:val="NoSpacing"/>
+        <w:jc w:val="both"/>
+        <w:rPr>
+          <w:rFonts w:ascii="Times New Roman" w:hAnsi="Times New Roman" w:cs="Times New Roman"/>
+        </w:rPr>
+      </w:pPr>
+    </w:p>
+    <w:p>
+      <w:pPr>
+        <w:pStyle w:val="NoSpacing"/>
+        <w:jc w:val="both"/>
+        <w:rPr>
+          <w:rFonts w:ascii="Times New Roman" w:hAnsi="Times New Roman" w:cs="Times New Roman"/>
+        </w:rPr>
+      </w:pPr>
+      <w:r>
+        <w:rPr>
+          <w:rFonts w:ascii="Times New Roman" w:hAnsi="Times New Roman" w:cs="Times New Roman"/>
+        </w:rPr>
+        <w:t>Prije nego što ima mogućnost da pristupi aplikaciji, potrebno je da administrator odobri zahtjev za registraciju, otvaranjem administratorskog panela koji je prikazan na sljedećoj slici. Korisnik je o svemu tome obaviješten mailom koji se šalje sa backenda kada on submit-a svoju registraciju.</w:t>
+      </w:r>
+    </w:p>
+    <w:p>
+      <w:pPr>
+        <w:pStyle w:val="NoSpacing"/>
+        <w:jc w:val="both"/>
+        <w:rPr>
+          <w:rFonts w:ascii="Times New Roman" w:hAnsi="Times New Roman" w:cs="Times New Roman"/>
+        </w:rPr>
+      </w:pPr>
+    </w:p>
+    <w:p>
+      <w:pPr>
+        <w:pStyle w:val="NoSpacing"/>
+        <w:jc w:val="both"/>
+        <w:rPr>
+          <w:rFonts w:ascii="Times New Roman" w:hAnsi="Times New Roman" w:cs="Times New Roman"/>
+        </w:rPr>
+      </w:pPr>
+      <w:r>
+        <w:rPr>
+          <w:rFonts w:ascii="Times New Roman" w:hAnsi="Times New Roman" w:cs="Times New Roman"/>
+          <w:noProof/>
+          <w:lang w:val="en-US"/>
+        </w:rPr>
+        <w:drawing>
+          <wp:inline distT="0" distB="0" distL="0" distR="0">
+            <wp:extent cx="5760720" cy="3096387"/>
+            <wp:effectExtent l="19050" t="0" r="0" b="0"/>
+            <wp:docPr id="36" name="Picture 7"/>
+            <wp:cNvGraphicFramePr>
+              <a:graphicFrameLocks xmlns:a="http://schemas.openxmlformats.org/drawingml/2006/main" noChangeAspect="1"/>
+            </wp:cNvGraphicFramePr>
+            <a:graphic xmlns:a="http://schemas.openxmlformats.org/drawingml/2006/main">
+              <a:graphicData uri="http://schemas.openxmlformats.org/drawingml/2006/picture">
+                <pic:pic xmlns:pic="http://schemas.openxmlformats.org/drawingml/2006/picture">
+                  <pic:nvPicPr>
+                    <pic:cNvPr id="0" name="Picture 7"/>
+                    <pic:cNvPicPr>
+                      <a:picLocks noChangeAspect="1" noChangeArrowheads="1"/>
+                    </pic:cNvPicPr>
+                  </pic:nvPicPr>
+                  <pic:blipFill>
+                    <a:blip r:embed="rId44" cstate="print"/>
+                    <a:srcRect/>
+                    <a:stretch>
+                      <a:fillRect/>
+                    </a:stretch>
+                  </pic:blipFill>
+                  <pic:spPr bwMode="auto">
+                    <a:xfrm>
+                      <a:off x="0" y="0"/>
+                      <a:ext cx="5760720" cy="3096387"/>
+                    </a:xfrm>
+                    <a:prstGeom prst="rect">
+                      <a:avLst/>
+                    </a:prstGeom>
+                    <a:noFill/>
+                    <a:ln w="9525">
+                      <a:noFill/>
+                      <a:miter lim="800000"/>
+                      <a:headEnd/>
+                      <a:tailEnd/>
+                    </a:ln>
+                  </pic:spPr>
+                </pic:pic>
+              </a:graphicData>
+            </a:graphic>
+          </wp:inline>
+        </w:drawing>
+      </w:r>
+    </w:p>
+    <w:p>
+      <w:pPr>
+        <w:pStyle w:val="NoSpacing"/>
+        <w:jc w:val="both"/>
+        <w:rPr>
+          <w:rFonts w:ascii="Times New Roman" w:hAnsi="Times New Roman" w:cs="Times New Roman"/>
+        </w:rPr>
+      </w:pPr>
+    </w:p>
+    <w:p>
+      <w:pPr>
+        <w:pStyle w:val="NoSpacing"/>
+        <w:jc w:val="both"/>
+        <w:rPr>
+          <w:rFonts w:ascii="Times New Roman" w:hAnsi="Times New Roman" w:cs="Times New Roman"/>
+        </w:rPr>
+      </w:pPr>
+      <w:r>
+        <w:rPr>
+          <w:rFonts w:ascii="Times New Roman" w:hAnsi="Times New Roman" w:cs="Times New Roman"/>
+        </w:rPr>
+        <w:t>Dakle, vidimo da postoje korisnici koji jos nemaju odobren pristup aplikaciji. Admin odobrava pritup aplikaciji klikom na dugme odobri koje se nalazi u zadnjoj koloni u redu za odgovarajuceg korisnika.</w:t>
+      </w:r>
+    </w:p>
+    <w:p>
+      <w:pPr>
+        <w:pStyle w:val="NoSpacing"/>
+        <w:jc w:val="both"/>
+        <w:rPr>
+          <w:rFonts w:ascii="Times New Roman" w:hAnsi="Times New Roman" w:cs="Times New Roman"/>
+        </w:rPr>
+      </w:pPr>
+    </w:p>
+    <w:p>
+      <w:pPr>
+        <w:pStyle w:val="NoSpacing"/>
+        <w:jc w:val="both"/>
+        <w:rPr>
+          <w:rFonts w:ascii="Times New Roman" w:hAnsi="Times New Roman" w:cs="Times New Roman"/>
+        </w:rPr>
+      </w:pPr>
+      <w:r>
+        <w:rPr>
+          <w:rFonts w:ascii="Times New Roman" w:hAnsi="Times New Roman" w:cs="Times New Roman"/>
+        </w:rPr>
+        <w:t>Funkcije u kontroleru za deaktiviranje, aktiviranje i zabranu  korisnika su prikazane na sljedećoj slici.</w:t>
+      </w:r>
+    </w:p>
+    <w:p>
+      <w:pPr>
+        <w:pStyle w:val="NoSpacing"/>
+        <w:jc w:val="both"/>
+        <w:rPr>
+          <w:rFonts w:ascii="Times New Roman" w:hAnsi="Times New Roman" w:cs="Times New Roman"/>
+        </w:rPr>
+      </w:pPr>
+    </w:p>
+    <w:p>
+      <w:pPr>
+        <w:pStyle w:val="NoSpacing"/>
+        <w:jc w:val="both"/>
+        <w:rPr>
+          <w:rFonts w:ascii="Times New Roman" w:hAnsi="Times New Roman" w:cs="Times New Roman"/>
+        </w:rPr>
+      </w:pPr>
+      <w:r>
+        <w:rPr>
+          <w:rFonts w:ascii="Times New Roman" w:hAnsi="Times New Roman" w:cs="Times New Roman"/>
+          <w:noProof/>
+          <w:lang w:val="en-US"/>
+        </w:rPr>
+        <w:lastRenderedPageBreak/>
+        <w:drawing>
+          <wp:inline distT="0" distB="0" distL="0" distR="0">
+            <wp:extent cx="5753100" cy="3943350"/>
+            <wp:effectExtent l="19050" t="0" r="0" b="0"/>
+            <wp:docPr id="45" name="Picture 26"/>
+            <wp:cNvGraphicFramePr>
+              <a:graphicFrameLocks xmlns:a="http://schemas.openxmlformats.org/drawingml/2006/main" noChangeAspect="1"/>
+            </wp:cNvGraphicFramePr>
+            <a:graphic xmlns:a="http://schemas.openxmlformats.org/drawingml/2006/main">
+              <a:graphicData uri="http://schemas.openxmlformats.org/drawingml/2006/picture">
+                <pic:pic xmlns:pic="http://schemas.openxmlformats.org/drawingml/2006/picture">
+                  <pic:nvPicPr>
+                    <pic:cNvPr id="0" name="Picture 26"/>
+                    <pic:cNvPicPr>
+                      <a:picLocks noChangeAspect="1" noChangeArrowheads="1"/>
+                    </pic:cNvPicPr>
+                  </pic:nvPicPr>
+                  <pic:blipFill>
+                    <a:blip r:embed="rId45" cstate="print"/>
+                    <a:srcRect/>
+                    <a:stretch>
+                      <a:fillRect/>
+                    </a:stretch>
+                  </pic:blipFill>
+                  <pic:spPr bwMode="auto">
+                    <a:xfrm>
+                      <a:off x="0" y="0"/>
+                      <a:ext cx="5753100" cy="3943350"/>
+                    </a:xfrm>
+                    <a:prstGeom prst="rect">
+                      <a:avLst/>
+                    </a:prstGeom>
+                    <a:noFill/>
+                    <a:ln w="9525">
+                      <a:noFill/>
+                      <a:miter lim="800000"/>
+                      <a:headEnd/>
+                      <a:tailEnd/>
+                    </a:ln>
+                  </pic:spPr>
+                </pic:pic>
+              </a:graphicData>
+            </a:graphic>
+          </wp:inline>
+        </w:drawing>
+      </w:r>
+    </w:p>
+    <w:p>
+      <w:pPr>
+        <w:pStyle w:val="NoSpacing"/>
+        <w:jc w:val="both"/>
+        <w:rPr>
+          <w:rFonts w:ascii="Times New Roman" w:hAnsi="Times New Roman" w:cs="Times New Roman"/>
+        </w:rPr>
+      </w:pPr>
+    </w:p>
+    <w:p>
+      <w:pPr>
+        <w:pStyle w:val="NoSpacing"/>
+        <w:jc w:val="both"/>
+        <w:rPr>
+          <w:rFonts w:ascii="Times New Roman" w:hAnsi="Times New Roman" w:cs="Times New Roman"/>
+        </w:rPr>
+      </w:pPr>
+      <w:r>
+        <w:rPr>
+          <w:rFonts w:ascii="Times New Roman" w:hAnsi="Times New Roman" w:cs="Times New Roman"/>
+        </w:rPr>
+        <w:t>Na sljedećoj slici je prikazano kako se iste pozivaju iz html, tj. View-a.</w:t>
+      </w:r>
+    </w:p>
+    <w:p>
+      <w:pPr>
+        <w:pStyle w:val="NoSpacing"/>
+        <w:jc w:val="both"/>
+        <w:rPr>
+          <w:rFonts w:ascii="Times New Roman" w:hAnsi="Times New Roman" w:cs="Times New Roman"/>
+        </w:rPr>
+      </w:pPr>
+    </w:p>
+    <w:p>
+      <w:pPr>
+        <w:pStyle w:val="NoSpacing"/>
+        <w:jc w:val="both"/>
+        <w:rPr>
+          <w:rFonts w:ascii="Times New Roman" w:hAnsi="Times New Roman" w:cs="Times New Roman"/>
+        </w:rPr>
+      </w:pPr>
+      <w:r>
+        <w:rPr>
+          <w:rFonts w:ascii="Times New Roman" w:hAnsi="Times New Roman" w:cs="Times New Roman"/>
+          <w:noProof/>
+          <w:lang w:val="en-US"/>
+        </w:rPr>
+        <w:drawing>
+          <wp:inline distT="0" distB="0" distL="0" distR="0">
+            <wp:extent cx="6115050" cy="1275656"/>
+            <wp:effectExtent l="19050" t="0" r="0" b="0"/>
+            <wp:docPr id="46" name="Picture 27"/>
+            <wp:cNvGraphicFramePr>
+              <a:graphicFrameLocks xmlns:a="http://schemas.openxmlformats.org/drawingml/2006/main" noChangeAspect="1"/>
+            </wp:cNvGraphicFramePr>
+            <a:graphic xmlns:a="http://schemas.openxmlformats.org/drawingml/2006/main">
+              <a:graphicData uri="http://schemas.openxmlformats.org/drawingml/2006/picture">
+                <pic:pic xmlns:pic="http://schemas.openxmlformats.org/drawingml/2006/picture">
+                  <pic:nvPicPr>
+                    <pic:cNvPr id="0" name="Picture 27"/>
+                    <pic:cNvPicPr>
+                      <a:picLocks noChangeAspect="1" noChangeArrowheads="1"/>
+                    </pic:cNvPicPr>
+                  </pic:nvPicPr>
+                  <pic:blipFill>
+                    <a:blip r:embed="rId46" cstate="print"/>
+                    <a:srcRect/>
+                    <a:stretch>
+                      <a:fillRect/>
+                    </a:stretch>
+                  </pic:blipFill>
+                  <pic:spPr bwMode="auto">
+                    <a:xfrm>
+                      <a:off x="0" y="0"/>
+                      <a:ext cx="6117965" cy="1276264"/>
+                    </a:xfrm>
+                    <a:prstGeom prst="rect">
+                      <a:avLst/>
+                    </a:prstGeom>
+                    <a:noFill/>
+                    <a:ln w="9525">
+                      <a:noFill/>
+                      <a:miter lim="800000"/>
+                      <a:headEnd/>
+                      <a:tailEnd/>
+                    </a:ln>
+                  </pic:spPr>
+                </pic:pic>
+              </a:graphicData>
+            </a:graphic>
+          </wp:inline>
+        </w:drawing>
+      </w:r>
+    </w:p>
+    <w:p>
+      <w:pPr>
+        <w:pStyle w:val="NoSpacing"/>
+        <w:jc w:val="both"/>
+        <w:rPr>
+          <w:rFonts w:ascii="Times New Roman" w:hAnsi="Times New Roman" w:cs="Times New Roman"/>
+        </w:rPr>
+      </w:pPr>
+    </w:p>
+    <w:p>
+      <w:pPr>
+        <w:pStyle w:val="NoSpacing"/>
+        <w:jc w:val="both"/>
+        <w:rPr>
+          <w:rFonts w:ascii="Times New Roman" w:hAnsi="Times New Roman" w:cs="Times New Roman"/>
+        </w:rPr>
+      </w:pPr>
+      <w:r>
+        <w:rPr>
+          <w:rFonts w:ascii="Times New Roman" w:hAnsi="Times New Roman" w:cs="Times New Roman"/>
+        </w:rPr>
+        <w:t>Na ovom admin panelu moguće je i dodavanje novog korisnika od strane administratora, pri čemu je taj korisnik automatski odobren i ima rolu koju mu postavi administrator. To je prikazano na sljedećoj slici.</w:t>
+      </w:r>
+    </w:p>
+    <w:p>
+      <w:pPr>
+        <w:pStyle w:val="NoSpacing"/>
+        <w:jc w:val="both"/>
+        <w:rPr>
+          <w:rFonts w:ascii="Times New Roman" w:hAnsi="Times New Roman" w:cs="Times New Roman"/>
+        </w:rPr>
+      </w:pPr>
+      <w:r>
+        <w:rPr>
+          <w:rFonts w:ascii="Times New Roman" w:hAnsi="Times New Roman" w:cs="Times New Roman"/>
+          <w:noProof/>
+          <w:lang w:val="en-US"/>
+        </w:rPr>
+        <w:lastRenderedPageBreak/>
+        <w:drawing>
+          <wp:inline distT="0" distB="0" distL="0" distR="0">
+            <wp:extent cx="5760720" cy="3096387"/>
+            <wp:effectExtent l="19050" t="0" r="0" b="0"/>
+            <wp:docPr id="42" name="Picture 21"/>
+            <wp:cNvGraphicFramePr>
+              <a:graphicFrameLocks xmlns:a="http://schemas.openxmlformats.org/drawingml/2006/main" noChangeAspect="1"/>
+            </wp:cNvGraphicFramePr>
+            <a:graphic xmlns:a="http://schemas.openxmlformats.org/drawingml/2006/main">
+              <a:graphicData uri="http://schemas.openxmlformats.org/drawingml/2006/picture">
+                <pic:pic xmlns:pic="http://schemas.openxmlformats.org/drawingml/2006/picture">
+                  <pic:nvPicPr>
+                    <pic:cNvPr id="0" name="Picture 21"/>
+                    <pic:cNvPicPr>
+                      <a:picLocks noChangeAspect="1" noChangeArrowheads="1"/>
+                    </pic:cNvPicPr>
+                  </pic:nvPicPr>
+                  <pic:blipFill>
+                    <a:blip r:embed="rId47" cstate="print"/>
+                    <a:srcRect/>
+                    <a:stretch>
+                      <a:fillRect/>
+                    </a:stretch>
+                  </pic:blipFill>
+                  <pic:spPr bwMode="auto">
+                    <a:xfrm>
+                      <a:off x="0" y="0"/>
+                      <a:ext cx="5760720" cy="3096387"/>
+                    </a:xfrm>
+                    <a:prstGeom prst="rect">
+                      <a:avLst/>
+                    </a:prstGeom>
+                    <a:noFill/>
+                    <a:ln w="9525">
+                      <a:noFill/>
+                      <a:miter lim="800000"/>
+                      <a:headEnd/>
+                      <a:tailEnd/>
+                    </a:ln>
+                  </pic:spPr>
+                </pic:pic>
+              </a:graphicData>
+            </a:graphic>
+          </wp:inline>
+        </w:drawing>
+      </w:r>
+    </w:p>
+    <w:p>
+      <w:pPr>
+        <w:pStyle w:val="NoSpacing"/>
+        <w:jc w:val="both"/>
+        <w:rPr>
+          <w:rFonts w:ascii="Times New Roman" w:hAnsi="Times New Roman" w:cs="Times New Roman"/>
+        </w:rPr>
+      </w:pPr>
+    </w:p>
+    <w:p>
+      <w:pPr>
+        <w:pStyle w:val="NoSpacing"/>
+        <w:jc w:val="both"/>
+        <w:rPr>
+          <w:rFonts w:ascii="Times New Roman" w:hAnsi="Times New Roman" w:cs="Times New Roman"/>
+        </w:rPr>
+      </w:pPr>
+      <w:r>
+        <w:rPr>
+          <w:rFonts w:ascii="Times New Roman" w:hAnsi="Times New Roman" w:cs="Times New Roman"/>
+        </w:rPr>
+        <w:t>Na dijelu Rola, moguće je izabrati rolu koju ce imati novi korisnik na osnovu koje dobija određen prava sa aspekta pristupa aplikaciji. Kako je taj kod malo zanimljiviji isti je prikazan na sljedećoj slici za view.</w:t>
+      </w:r>
+    </w:p>
+    <w:p>
+      <w:pPr>
+        <w:pStyle w:val="NoSpacing"/>
+        <w:jc w:val="both"/>
+        <w:rPr>
+          <w:rFonts w:ascii="Times New Roman" w:hAnsi="Times New Roman" w:cs="Times New Roman"/>
+        </w:rPr>
+      </w:pPr>
+    </w:p>
+    <w:p>
+      <w:pPr>
+        <w:pStyle w:val="NoSpacing"/>
+        <w:jc w:val="both"/>
+        <w:rPr>
+          <w:rFonts w:ascii="Times New Roman" w:hAnsi="Times New Roman" w:cs="Times New Roman"/>
+        </w:rPr>
+      </w:pPr>
+      <w:r>
+        <w:rPr>
+          <w:rFonts w:ascii="Times New Roman" w:hAnsi="Times New Roman" w:cs="Times New Roman"/>
+          <w:noProof/>
+          <w:lang w:val="en-US"/>
+        </w:rPr>
+        <w:drawing>
+          <wp:inline distT="0" distB="0" distL="0" distR="0">
+            <wp:extent cx="6100815" cy="1838325"/>
+            <wp:effectExtent l="19050" t="0" r="0" b="0"/>
+            <wp:docPr id="43" name="Picture 24"/>
+            <wp:cNvGraphicFramePr>
+              <a:graphicFrameLocks xmlns:a="http://schemas.openxmlformats.org/drawingml/2006/main" noChangeAspect="1"/>
+            </wp:cNvGraphicFramePr>
+            <a:graphic xmlns:a="http://schemas.openxmlformats.org/drawingml/2006/main">
+              <a:graphicData uri="http://schemas.openxmlformats.org/drawingml/2006/picture">
+                <pic:pic xmlns:pic="http://schemas.openxmlformats.org/drawingml/2006/picture">
+                  <pic:nvPicPr>
+                    <pic:cNvPr id="0" name="Picture 24"/>
+                    <pic:cNvPicPr>
+                      <a:picLocks noChangeAspect="1" noChangeArrowheads="1"/>
+                    </pic:cNvPicPr>
+                  </pic:nvPicPr>
+                  <pic:blipFill>
+                    <a:blip r:embed="rId48" cstate="print"/>
+                    <a:srcRect/>
+                    <a:stretch>
+                      <a:fillRect/>
+                    </a:stretch>
+                  </pic:blipFill>
+                  <pic:spPr bwMode="auto">
+                    <a:xfrm>
+                      <a:off x="0" y="0"/>
+                      <a:ext cx="6100815" cy="1838325"/>
+                    </a:xfrm>
+                    <a:prstGeom prst="rect">
+                      <a:avLst/>
+                    </a:prstGeom>
+                    <a:noFill/>
+                    <a:ln w="9525">
+                      <a:noFill/>
+                      <a:miter lim="800000"/>
+                      <a:headEnd/>
+                      <a:tailEnd/>
+                    </a:ln>
+                  </pic:spPr>
+                </pic:pic>
+              </a:graphicData>
+            </a:graphic>
+          </wp:inline>
+        </w:drawing>
+      </w:r>
+    </w:p>
+    <w:p>
+      <w:pPr>
+        <w:pStyle w:val="NoSpacing"/>
+        <w:jc w:val="both"/>
+        <w:rPr>
+          <w:rFonts w:ascii="Times New Roman" w:hAnsi="Times New Roman" w:cs="Times New Roman"/>
+        </w:rPr>
+      </w:pPr>
+    </w:p>
+    <w:p>
+      <w:pPr>
+        <w:pStyle w:val="NoSpacing"/>
+        <w:jc w:val="both"/>
+        <w:rPr>
+          <w:rFonts w:ascii="Times New Roman" w:hAnsi="Times New Roman" w:cs="Times New Roman"/>
+        </w:rPr>
+      </w:pPr>
+      <w:r>
+        <w:rPr>
+          <w:rFonts w:ascii="Times New Roman" w:hAnsi="Times New Roman" w:cs="Times New Roman"/>
+        </w:rPr>
+        <w:t>Dakle role koje postoje u bazi se dinamički popunjavaju u ovaj combobox ir roleDataSource objekta koji je definisan u kontroleru koji ce biti prikazan kasnije. Na osnovu 2-way bindinga sve sto se desava u kontroleru sa roleDataSource desava se i na view-u.</w:t>
+      </w:r>
+      <w:r>
+        <w:rPr>
+          <w:rFonts w:ascii="Times New Roman" w:hAnsi="Times New Roman" w:cs="Times New Roman"/>
+        </w:rPr>
+        <w:t xml:space="preserve"> Na select je stavljena ng-model direktiva na osnovu koje će u kontroleru biti selektirani izbor u selectedRola varijabli u okviru $scope objekta.</w:t>
+      </w:r>
+    </w:p>
+    <w:p>
+      <w:pPr>
+        <w:pStyle w:val="NoSpacing"/>
+        <w:jc w:val="both"/>
+        <w:rPr>
+          <w:rFonts w:ascii="Times New Roman" w:hAnsi="Times New Roman" w:cs="Times New Roman"/>
+        </w:rPr>
+      </w:pPr>
+    </w:p>
+    <w:p>
+      <w:pPr>
+        <w:pStyle w:val="NoSpacing"/>
+        <w:jc w:val="both"/>
+        <w:rPr>
+          <w:rFonts w:ascii="Times New Roman" w:hAnsi="Times New Roman" w:cs="Times New Roman"/>
+        </w:rPr>
+      </w:pPr>
+      <w:r>
+        <w:rPr>
+          <w:rFonts w:ascii="Times New Roman" w:hAnsi="Times New Roman" w:cs="Times New Roman"/>
+        </w:rPr>
+        <w:t>Controller koji stavlja podatke u roleDataSource je prikazan na sljedećoj slici.</w:t>
+      </w:r>
+    </w:p>
+    <w:p>
+      <w:pPr>
+        <w:pStyle w:val="NoSpacing"/>
+        <w:jc w:val="both"/>
+        <w:rPr>
+          <w:rFonts w:ascii="Times New Roman" w:hAnsi="Times New Roman" w:cs="Times New Roman"/>
+        </w:rPr>
+      </w:pPr>
+    </w:p>
+    <w:p>
+      <w:pPr>
+        <w:pStyle w:val="NoSpacing"/>
+        <w:jc w:val="both"/>
+        <w:rPr>
+          <w:rFonts w:ascii="Times New Roman" w:hAnsi="Times New Roman" w:cs="Times New Roman"/>
+        </w:rPr>
+      </w:pPr>
+      <w:r>
+        <w:rPr>
+          <w:rFonts w:ascii="Times New Roman" w:hAnsi="Times New Roman" w:cs="Times New Roman"/>
+          <w:noProof/>
+          <w:lang w:val="en-US"/>
+        </w:rPr>
+        <w:lastRenderedPageBreak/>
+        <w:drawing>
+          <wp:inline distT="0" distB="0" distL="0" distR="0">
+            <wp:extent cx="5753100" cy="2390775"/>
+            <wp:effectExtent l="19050" t="0" r="0" b="0"/>
+            <wp:docPr id="44" name="Picture 25"/>
+            <wp:cNvGraphicFramePr>
+              <a:graphicFrameLocks xmlns:a="http://schemas.openxmlformats.org/drawingml/2006/main" noChangeAspect="1"/>
+            </wp:cNvGraphicFramePr>
+            <a:graphic xmlns:a="http://schemas.openxmlformats.org/drawingml/2006/main">
+              <a:graphicData uri="http://schemas.openxmlformats.org/drawingml/2006/picture">
+                <pic:pic xmlns:pic="http://schemas.openxmlformats.org/drawingml/2006/picture">
+                  <pic:nvPicPr>
+                    <pic:cNvPr id="0" name="Picture 25"/>
+                    <pic:cNvPicPr>
+                      <a:picLocks noChangeAspect="1" noChangeArrowheads="1"/>
+                    </pic:cNvPicPr>
+                  </pic:nvPicPr>
+                  <pic:blipFill>
+                    <a:blip r:embed="rId49" cstate="print"/>
+                    <a:srcRect/>
+                    <a:stretch>
+                      <a:fillRect/>
+                    </a:stretch>
+                  </pic:blipFill>
+                  <pic:spPr bwMode="auto">
+                    <a:xfrm>
+                      <a:off x="0" y="0"/>
+                      <a:ext cx="5753100" cy="2390775"/>
+                    </a:xfrm>
+                    <a:prstGeom prst="rect">
+                      <a:avLst/>
+                    </a:prstGeom>
+                    <a:noFill/>
+                    <a:ln w="9525">
+                      <a:noFill/>
+                      <a:miter lim="800000"/>
+                      <a:headEnd/>
+                      <a:tailEnd/>
+                    </a:ln>
+                  </pic:spPr>
+                </pic:pic>
+              </a:graphicData>
+            </a:graphic>
+          </wp:inline>
+        </w:drawing>
+      </w:r>
+    </w:p>
+    <w:p>
+      <w:pPr>
+        <w:pStyle w:val="NoSpacing"/>
+        <w:jc w:val="both"/>
+        <w:rPr>
+          <w:rFonts w:ascii="Times New Roman" w:hAnsi="Times New Roman" w:cs="Times New Roman"/>
+        </w:rPr>
+      </w:pPr>
+    </w:p>
+    <w:p>
+      <w:pPr>
+        <w:pStyle w:val="NoSpacing"/>
+        <w:jc w:val="both"/>
+        <w:rPr>
+          <w:rFonts w:ascii="Times New Roman" w:hAnsi="Times New Roman" w:cs="Times New Roman"/>
+        </w:rPr>
+      </w:pPr>
+      <w:r>
+        <w:rPr>
+          <w:rFonts w:ascii="Times New Roman" w:hAnsi="Times New Roman" w:cs="Times New Roman"/>
+        </w:rPr>
+        <w:t>U kodu se prije svega deklarisu ranije pomenute varijable. Vm varijabla je u ovom slučaju $scope.</w:t>
+      </w:r>
+    </w:p>
+    <w:p>
+      <w:pPr>
+        <w:pStyle w:val="NoSpacing"/>
+        <w:jc w:val="both"/>
+        <w:rPr>
+          <w:rFonts w:ascii="Times New Roman" w:hAnsi="Times New Roman" w:cs="Times New Roman"/>
+        </w:rPr>
+      </w:pPr>
+      <w:r>
+        <w:rPr>
+          <w:rFonts w:ascii="Times New Roman" w:hAnsi="Times New Roman" w:cs="Times New Roman"/>
+        </w:rPr>
+        <w:t>Dakle, pristupa se web servisu na backendu za role, koji vraća sve role i te role se stavljaju u roleDataSource varijablu. Nakon toga se iz tog niza varijabli koji je kreiran uzima rola za obicne korisnike da ona bude defaultn-a. Iz tog razloga je ona prikazana u comboboxu kada se stranica ucita. Dakle ta rola je inicijalno defaultna.</w:t>
+      </w:r>
+    </w:p>
+    <w:p>
+      <w:pPr>
+        <w:pStyle w:val="NoSpacing"/>
+        <w:jc w:val="both"/>
+        <w:rPr>
+          <w:rFonts w:ascii="Times New Roman" w:hAnsi="Times New Roman" w:cs="Times New Roman"/>
+        </w:rPr>
+      </w:pPr>
+    </w:p>
+    <w:p>
+      <w:pPr>
+        <w:pStyle w:val="NoSpacing"/>
+        <w:jc w:val="both"/>
+        <w:rPr>
+          <w:rFonts w:ascii="Times New Roman" w:hAnsi="Times New Roman" w:cs="Times New Roman"/>
+        </w:rPr>
+      </w:pPr>
+      <w:r>
+        <w:rPr>
+          <w:rFonts w:ascii="Times New Roman" w:hAnsi="Times New Roman" w:cs="Times New Roman"/>
+        </w:rPr>
+        <w:t>Svaki korisnik moze da otvori svoj profil klikom na My Profile</w:t>
+      </w:r>
+      <w:r>
+        <w:rPr>
+          <w:rFonts w:ascii="Times New Roman" w:hAnsi="Times New Roman" w:cs="Times New Roman"/>
+        </w:rPr>
+        <w:t>. U tom</w:t>
+      </w:r>
+      <w:r>
+        <w:rPr>
+          <w:rFonts w:ascii="Times New Roman" w:hAnsi="Times New Roman" w:cs="Times New Roman"/>
+        </w:rPr>
+        <w:t xml:space="preserve"> dijelu ima mogućnost da promijeni svoju lozinku. To je prikazano na sljedećoj slici.</w:t>
+      </w:r>
+    </w:p>
+    <w:p>
+      <w:pPr>
+        <w:pStyle w:val="NoSpacing"/>
+        <w:jc w:val="both"/>
+        <w:rPr>
+          <w:rFonts w:ascii="Times New Roman" w:hAnsi="Times New Roman" w:cs="Times New Roman"/>
+        </w:rPr>
+      </w:pPr>
+    </w:p>
+    <w:p>
+      <w:pPr>
+        <w:pStyle w:val="NoSpacing"/>
+        <w:jc w:val="both"/>
+        <w:rPr>
+          <w:rFonts w:ascii="Times New Roman" w:hAnsi="Times New Roman" w:cs="Times New Roman"/>
+        </w:rPr>
+      </w:pPr>
+      <w:r>
+        <w:rPr>
+          <w:rFonts w:ascii="Times New Roman" w:hAnsi="Times New Roman" w:cs="Times New Roman"/>
+          <w:noProof/>
+          <w:lang w:val="en-US"/>
+        </w:rPr>
+        <w:drawing>
+          <wp:inline distT="0" distB="0" distL="0" distR="0">
+            <wp:extent cx="6003235" cy="2971800"/>
+            <wp:effectExtent l="19050" t="0" r="0" b="0"/>
+            <wp:docPr id="47" name="Picture 28"/>
+            <wp:cNvGraphicFramePr>
+              <a:graphicFrameLocks xmlns:a="http://schemas.openxmlformats.org/drawingml/2006/main" noChangeAspect="1"/>
+            </wp:cNvGraphicFramePr>
+            <a:graphic xmlns:a="http://schemas.openxmlformats.org/drawingml/2006/main">
+              <a:graphicData uri="http://schemas.openxmlformats.org/drawingml/2006/picture">
+                <pic:pic xmlns:pic="http://schemas.openxmlformats.org/drawingml/2006/picture">
+                  <pic:nvPicPr>
+                    <pic:cNvPr id="0" name="Picture 28"/>
+                    <pic:cNvPicPr>
+                      <a:picLocks noChangeAspect="1" noChangeArrowheads="1"/>
+                    </pic:cNvPicPr>
+                  </pic:nvPicPr>
+                  <pic:blipFill>
+                    <a:blip r:embed="rId50" cstate="print"/>
+                    <a:srcRect/>
+                    <a:stretch>
+                      <a:fillRect/>
+                    </a:stretch>
+                  </pic:blipFill>
+                  <pic:spPr bwMode="auto">
+                    <a:xfrm>
+                      <a:off x="0" y="0"/>
+                      <a:ext cx="6003235" cy="2971800"/>
+                    </a:xfrm>
+                    <a:prstGeom prst="rect">
+                      <a:avLst/>
+                    </a:prstGeom>
+                    <a:noFill/>
+                    <a:ln w="9525">
+                      <a:noFill/>
+                      <a:miter lim="800000"/>
+                      <a:headEnd/>
+                      <a:tailEnd/>
+                    </a:ln>
+                  </pic:spPr>
+                </pic:pic>
+              </a:graphicData>
+            </a:graphic>
+          </wp:inline>
+        </w:drawing>
+      </w:r>
+    </w:p>
+    <w:p>
+      <w:pPr>
+        <w:pStyle w:val="NoSpacing"/>
+        <w:jc w:val="both"/>
+        <w:rPr>
+          <w:rFonts w:ascii="Times New Roman" w:hAnsi="Times New Roman" w:cs="Times New Roman"/>
+        </w:rPr>
+      </w:pPr>
+      <w:r>
+        <w:rPr>
+          <w:rFonts w:ascii="Times New Roman" w:hAnsi="Times New Roman" w:cs="Times New Roman"/>
+        </w:rPr>
+        <w:t>Dakle da bi to uradio, mora da posjeduje staru lozinku i da unese novu. HTML kod kojim je ostvaren navedeni prikaz je prikazan na sljedećoj slici.</w:t>
+      </w:r>
+    </w:p>
+    <w:p>
+      <w:pPr>
+        <w:pStyle w:val="NoSpacing"/>
+        <w:jc w:val="both"/>
+        <w:rPr>
+          <w:rFonts w:ascii="Times New Roman" w:hAnsi="Times New Roman" w:cs="Times New Roman"/>
+        </w:rPr>
+      </w:pPr>
+    </w:p>
+    <w:p>
+      <w:pPr>
+        <w:pStyle w:val="NoSpacing"/>
+        <w:jc w:val="both"/>
+        <w:rPr>
+          <w:rFonts w:ascii="Times New Roman" w:hAnsi="Times New Roman" w:cs="Times New Roman"/>
+        </w:rPr>
+      </w:pPr>
+      <w:r>
+        <w:rPr>
+          <w:rFonts w:ascii="Times New Roman" w:hAnsi="Times New Roman" w:cs="Times New Roman"/>
+          <w:noProof/>
+          <w:lang w:val="en-US"/>
+        </w:rPr>
+        <w:lastRenderedPageBreak/>
+        <w:drawing>
+          <wp:inline distT="0" distB="0" distL="0" distR="0">
+            <wp:extent cx="6440581" cy="3076575"/>
+            <wp:effectExtent l="19050" t="0" r="0" b="0"/>
+            <wp:docPr id="48" name="Picture 29"/>
+            <wp:cNvGraphicFramePr>
+              <a:graphicFrameLocks xmlns:a="http://schemas.openxmlformats.org/drawingml/2006/main" noChangeAspect="1"/>
+            </wp:cNvGraphicFramePr>
+            <a:graphic xmlns:a="http://schemas.openxmlformats.org/drawingml/2006/main">
+              <a:graphicData uri="http://schemas.openxmlformats.org/drawingml/2006/picture">
+                <pic:pic xmlns:pic="http://schemas.openxmlformats.org/drawingml/2006/picture">
+                  <pic:nvPicPr>
+                    <pic:cNvPr id="0" name="Picture 29"/>
+                    <pic:cNvPicPr>
+                      <a:picLocks noChangeAspect="1" noChangeArrowheads="1"/>
+                    </pic:cNvPicPr>
+                  </pic:nvPicPr>
+                  <pic:blipFill>
+                    <a:blip r:embed="rId51" cstate="print"/>
+                    <a:srcRect/>
+                    <a:stretch>
+                      <a:fillRect/>
+                    </a:stretch>
+                  </pic:blipFill>
+                  <pic:spPr bwMode="auto">
+                    <a:xfrm>
+                      <a:off x="0" y="0"/>
+                      <a:ext cx="6440581" cy="3076575"/>
+                    </a:xfrm>
+                    <a:prstGeom prst="rect">
+                      <a:avLst/>
+                    </a:prstGeom>
+                    <a:noFill/>
+                    <a:ln w="9525">
+                      <a:noFill/>
+                      <a:miter lim="800000"/>
+                      <a:headEnd/>
+                      <a:tailEnd/>
+                    </a:ln>
+                  </pic:spPr>
+                </pic:pic>
+              </a:graphicData>
+            </a:graphic>
+          </wp:inline>
+        </w:drawing>
+      </w:r>
+    </w:p>
+    <w:p>
+      <w:pPr>
+        <w:pStyle w:val="NoSpacing"/>
+        <w:jc w:val="both"/>
+        <w:rPr>
+          <w:rFonts w:ascii="Times New Roman" w:hAnsi="Times New Roman" w:cs="Times New Roman"/>
+        </w:rPr>
+      </w:pPr>
+    </w:p>
+    <w:p>
+      <w:pPr>
+        <w:pStyle w:val="NoSpacing"/>
+        <w:jc w:val="both"/>
+        <w:rPr>
+          <w:rFonts w:ascii="Times New Roman" w:hAnsi="Times New Roman" w:cs="Times New Roman"/>
+        </w:rPr>
+      </w:pPr>
+      <w:r>
+        <w:rPr>
+          <w:rFonts w:ascii="Times New Roman" w:hAnsi="Times New Roman" w:cs="Times New Roman"/>
+        </w:rPr>
+        <w:t>Na slici se moze vidjeti da se nakon klika na dugme Change my Password poziva funkcija promijeniPassword koja je definisana u okviru kontrolera. Funkcija je prikazana na sljedećoj slici.</w:t>
+      </w:r>
+    </w:p>
+    <w:p>
+      <w:pPr>
+        <w:pStyle w:val="NoSpacing"/>
+        <w:jc w:val="both"/>
+        <w:rPr>
+          <w:rFonts w:ascii="Times New Roman" w:hAnsi="Times New Roman" w:cs="Times New Roman"/>
+        </w:rPr>
+      </w:pPr>
+    </w:p>
+    <w:p>
+      <w:pPr>
+        <w:pStyle w:val="NoSpacing"/>
+        <w:jc w:val="both"/>
+        <w:rPr>
+          <w:rFonts w:ascii="Times New Roman" w:hAnsi="Times New Roman" w:cs="Times New Roman"/>
+        </w:rPr>
+      </w:pPr>
+      <w:r>
+        <w:rPr>
+          <w:rFonts w:ascii="Times New Roman" w:hAnsi="Times New Roman" w:cs="Times New Roman"/>
+          <w:noProof/>
+          <w:lang w:val="en-US"/>
+        </w:rPr>
+        <w:lastRenderedPageBreak/>
+        <w:drawing>
+          <wp:inline distT="0" distB="0" distL="0" distR="0">
+            <wp:extent cx="6314886" cy="5781675"/>
+            <wp:effectExtent l="19050" t="0" r="0" b="0"/>
+            <wp:docPr id="49" name="Picture 30"/>
+            <wp:cNvGraphicFramePr>
+              <a:graphicFrameLocks xmlns:a="http://schemas.openxmlformats.org/drawingml/2006/main" noChangeAspect="1"/>
+            </wp:cNvGraphicFramePr>
+            <a:graphic xmlns:a="http://schemas.openxmlformats.org/drawingml/2006/main">
+              <a:graphicData uri="http://schemas.openxmlformats.org/drawingml/2006/picture">
+                <pic:pic xmlns:pic="http://schemas.openxmlformats.org/drawingml/2006/picture">
+                  <pic:nvPicPr>
+                    <pic:cNvPr id="0" name="Picture 30"/>
+                    <pic:cNvPicPr>
+                      <a:picLocks noChangeAspect="1" noChangeArrowheads="1"/>
+                    </pic:cNvPicPr>
+                  </pic:nvPicPr>
+                  <pic:blipFill>
+                    <a:blip r:embed="rId52" cstate="print"/>
+                    <a:srcRect/>
+                    <a:stretch>
+                      <a:fillRect/>
+                    </a:stretch>
+                  </pic:blipFill>
+                  <pic:spPr bwMode="auto">
+                    <a:xfrm>
+                      <a:off x="0" y="0"/>
+                      <a:ext cx="6314886" cy="5781675"/>
+                    </a:xfrm>
+                    <a:prstGeom prst="rect">
+                      <a:avLst/>
+                    </a:prstGeom>
+                    <a:noFill/>
+                    <a:ln w="9525">
+                      <a:noFill/>
+                      <a:miter lim="800000"/>
+                      <a:headEnd/>
+                      <a:tailEnd/>
+                    </a:ln>
+                  </pic:spPr>
+                </pic:pic>
+              </a:graphicData>
+            </a:graphic>
+          </wp:inline>
+        </w:drawing>
+      </w:r>
+    </w:p>
+    <w:p>
+      <w:pPr>
+        <w:pStyle w:val="NoSpacing"/>
+        <w:jc w:val="both"/>
+        <w:rPr>
+          <w:rFonts w:ascii="Times New Roman" w:hAnsi="Times New Roman" w:cs="Times New Roman"/>
+        </w:rPr>
+      </w:pPr>
+    </w:p>
+    <w:p>
+      <w:pPr>
+        <w:pStyle w:val="NoSpacing"/>
+        <w:jc w:val="both"/>
+        <w:rPr>
+          <w:rFonts w:ascii="Times New Roman" w:hAnsi="Times New Roman" w:cs="Times New Roman"/>
+        </w:rPr>
+      </w:pPr>
+      <w:r>
+        <w:rPr>
+          <w:rFonts w:ascii="Times New Roman" w:hAnsi="Times New Roman" w:cs="Times New Roman"/>
+        </w:rPr>
+        <w:t>Funkcija provjerava da li je stara lozinka ispravna, da li je nova lozinka uredno potvrdena i ako je sve ispunjeno salje put request pri cemu salje json file koji sadrzi novi password. Problem je ovdje bio sto je inicijalno na backendu bilo podeseno da endpointu /korisnici/** moze pristupati samo admin. To se prilikom implementacije promjene passworda moralo narusiti, ali se provjera prebacila u funkciju.</w:t>
+      </w:r>
+    </w:p>
+    <w:p>
+      <w:pPr>
+        <w:pStyle w:val="NoSpacing"/>
+        <w:jc w:val="both"/>
+        <w:rPr>
+          <w:rFonts w:ascii="Times New Roman" w:hAnsi="Times New Roman" w:cs="Times New Roman"/>
+        </w:rPr>
+      </w:pPr>
+    </w:p>
+    <w:p>
+      <w:pPr>
+        <w:pStyle w:val="NoSpacing"/>
+        <w:jc w:val="both"/>
+        <w:rPr>
+          <w:rFonts w:ascii="Times New Roman" w:hAnsi="Times New Roman" w:cs="Times New Roman"/>
+        </w:rPr>
+      </w:pPr>
+      <w:r>
+        <w:rPr>
+          <w:rFonts w:ascii="Times New Roman" w:hAnsi="Times New Roman" w:cs="Times New Roman"/>
+        </w:rPr>
+        <w:t>Kod funkcije, tj. Servisa na backendu koji je zaduzen za ovo je prikazan na sljedecoj slici.</w:t>
+      </w:r>
+    </w:p>
+    <w:p>
+      <w:pPr>
+        <w:pStyle w:val="NoSpacing"/>
+        <w:jc w:val="both"/>
+        <w:rPr>
+          <w:rFonts w:ascii="Times New Roman" w:hAnsi="Times New Roman" w:cs="Times New Roman"/>
+        </w:rPr>
+      </w:pPr>
+    </w:p>
+    <w:p>
+      <w:pPr>
+        <w:pStyle w:val="NoSpacing"/>
+        <w:jc w:val="both"/>
+        <w:rPr>
+          <w:rFonts w:ascii="Times New Roman" w:hAnsi="Times New Roman" w:cs="Times New Roman"/>
+        </w:rPr>
+      </w:pPr>
+      <w:r>
+        <w:rPr>
+          <w:rFonts w:ascii="Times New Roman" w:hAnsi="Times New Roman" w:cs="Times New Roman"/>
+          <w:noProof/>
+          <w:lang w:val="en-US"/>
+        </w:rPr>
+        <w:lastRenderedPageBreak/>
+        <w:drawing>
+          <wp:inline distT="0" distB="0" distL="0" distR="0">
+            <wp:extent cx="6561588" cy="2639844"/>
+            <wp:effectExtent l="19050" t="0" r="0" b="0"/>
+            <wp:docPr id="50" name="Picture 31"/>
+            <wp:cNvGraphicFramePr>
+              <a:graphicFrameLocks xmlns:a="http://schemas.openxmlformats.org/drawingml/2006/main" noChangeAspect="1"/>
+            </wp:cNvGraphicFramePr>
+            <a:graphic xmlns:a="http://schemas.openxmlformats.org/drawingml/2006/main">
+              <a:graphicData uri="http://schemas.openxmlformats.org/drawingml/2006/picture">
+                <pic:pic xmlns:pic="http://schemas.openxmlformats.org/drawingml/2006/picture">
+                  <pic:nvPicPr>
+                    <pic:cNvPr id="0" name="Picture 31"/>
+                    <pic:cNvPicPr>
+                      <a:picLocks noChangeAspect="1" noChangeArrowheads="1"/>
+                    </pic:cNvPicPr>
+                  </pic:nvPicPr>
+                  <pic:blipFill>
+                    <a:blip r:embed="rId53" cstate="print"/>
+                    <a:srcRect/>
+                    <a:stretch>
+                      <a:fillRect/>
+                    </a:stretch>
+                  </pic:blipFill>
+                  <pic:spPr bwMode="auto">
+                    <a:xfrm>
+                      <a:off x="0" y="0"/>
+                      <a:ext cx="6561588" cy="2639844"/>
+                    </a:xfrm>
+                    <a:prstGeom prst="rect">
+                      <a:avLst/>
+                    </a:prstGeom>
+                    <a:noFill/>
+                    <a:ln w="9525">
+                      <a:noFill/>
+                      <a:miter lim="800000"/>
+                      <a:headEnd/>
+                      <a:tailEnd/>
+                    </a:ln>
+                  </pic:spPr>
+                </pic:pic>
+              </a:graphicData>
+            </a:graphic>
+          </wp:inline>
+        </w:drawing>
+      </w:r>
+      <w:r>
+        <w:rPr>
+          <w:rFonts w:ascii="Times New Roman" w:hAnsi="Times New Roman" w:cs="Times New Roman"/>
+        </w:rPr>
+        <w:t xml:space="preserve">  </w:t>
+      </w:r>
+    </w:p>
+    <w:p>
+      <w:pPr>
+        <w:pStyle w:val="NoSpacing"/>
+        <w:jc w:val="both"/>
+        <w:rPr>
+          <w:rFonts w:ascii="Times New Roman" w:hAnsi="Times New Roman" w:cs="Times New Roman"/>
+        </w:rPr>
+      </w:pPr>
+      <w:r>
+        <w:rPr>
+          <w:rFonts w:ascii="Times New Roman" w:hAnsi="Times New Roman" w:cs="Times New Roman"/>
+        </w:rPr>
+        <w:t>Prilikom uzluzivanja ovog zahtjeva bilo je potrebno provjeriti da li je id koji se nalazi na path-u URL endpointa jednak id-u korisnika u JWT-u. Ako je to slucaj onda se zahtjev moze realizovati</w:t>
+      </w:r>
+      <w:r>
+        <w:rPr>
+          <w:rFonts w:ascii="Times New Roman" w:hAnsi="Times New Roman" w:cs="Times New Roman"/>
+        </w:rPr>
+        <w:t>. U suprotnom neko drugi korisnik pokusava da promijeni password nekom drugom korisniku. To upravo radi ovaj servis, pri čemu ukoliko je korisnik prijavljen kao administrator on može bilo kome promijeniti šifru.</w:t>
+      </w:r>
+    </w:p>
+    <w:p>
+      <w:pPr>
+        <w:pStyle w:val="NoSpacing"/>
+        <w:jc w:val="both"/>
+        <w:rPr>
+          <w:rFonts w:ascii="Times New Roman" w:hAnsi="Times New Roman" w:cs="Times New Roman"/>
+        </w:rPr>
+      </w:pPr>
+    </w:p>
+    <w:p>
+      <w:pPr>
+        <w:pStyle w:val="NoSpacing"/>
+        <w:jc w:val="both"/>
+        <w:rPr>
+          <w:rFonts w:ascii="Times New Roman" w:hAnsi="Times New Roman" w:cs="Times New Roman"/>
+        </w:rPr>
+      </w:pPr>
+      <w:r>
+        <w:rPr>
+          <w:rFonts w:ascii="Times New Roman" w:hAnsi="Times New Roman" w:cs="Times New Roman"/>
+        </w:rPr>
+        <w:t>Da bi se ostvarile ove funkcionalnosti koristena je bibiloteka za parsiranje JWT-ova. Dependency koji je bilo potrebno dodati je prikazan na sljedećoj slici.</w:t>
+      </w:r>
+    </w:p>
+    <w:p>
+      <w:pPr>
+        <w:pStyle w:val="NoSpacing"/>
+        <w:jc w:val="both"/>
+        <w:rPr>
+          <w:rFonts w:ascii="Times New Roman" w:hAnsi="Times New Roman" w:cs="Times New Roman"/>
+        </w:rPr>
+      </w:pPr>
+    </w:p>
+    <w:p>
+      <w:pPr>
+        <w:pStyle w:val="NoSpacing"/>
+        <w:jc w:val="center"/>
+        <w:rPr>
+          <w:rFonts w:ascii="Times New Roman" w:hAnsi="Times New Roman" w:cs="Times New Roman"/>
+        </w:rPr>
+      </w:pPr>
+      <w:r>
+        <w:rPr>
+          <w:rFonts w:ascii="Times New Roman" w:hAnsi="Times New Roman" w:cs="Times New Roman"/>
+          <w:noProof/>
+          <w:lang w:val="en-US"/>
+        </w:rPr>
+        <w:drawing>
+          <wp:inline distT="0" distB="0" distL="0" distR="0">
+            <wp:extent cx="3609975" cy="1385765"/>
+            <wp:effectExtent l="19050" t="0" r="9525" b="0"/>
+            <wp:docPr id="51" name="Picture 32"/>
+            <wp:cNvGraphicFramePr>
+              <a:graphicFrameLocks xmlns:a="http://schemas.openxmlformats.org/drawingml/2006/main" noChangeAspect="1"/>
+            </wp:cNvGraphicFramePr>
+            <a:graphic xmlns:a="http://schemas.openxmlformats.org/drawingml/2006/main">
+              <a:graphicData uri="http://schemas.openxmlformats.org/drawingml/2006/picture">
+                <pic:pic xmlns:pic="http://schemas.openxmlformats.org/drawingml/2006/picture">
+                  <pic:nvPicPr>
+                    <pic:cNvPr id="0" name="Picture 32"/>
+                    <pic:cNvPicPr>
+                      <a:picLocks noChangeAspect="1" noChangeArrowheads="1"/>
+                    </pic:cNvPicPr>
+                  </pic:nvPicPr>
+                  <pic:blipFill>
+                    <a:blip r:embed="rId54" cstate="print"/>
+                    <a:srcRect/>
+                    <a:stretch>
+                      <a:fillRect/>
+                    </a:stretch>
+                  </pic:blipFill>
+                  <pic:spPr bwMode="auto">
+                    <a:xfrm>
+                      <a:off x="0" y="0"/>
+                      <a:ext cx="3609975" cy="1385765"/>
+                    </a:xfrm>
+                    <a:prstGeom prst="rect">
+                      <a:avLst/>
+                    </a:prstGeom>
+                    <a:noFill/>
+                    <a:ln w="9525">
+                      <a:noFill/>
+                      <a:miter lim="800000"/>
+                      <a:headEnd/>
+                      <a:tailEnd/>
+                    </a:ln>
+                  </pic:spPr>
+                </pic:pic>
+              </a:graphicData>
+            </a:graphic>
+          </wp:inline>
+        </w:drawing>
+      </w:r>
+    </w:p>
+    <w:p>
+      <w:pPr>
+        <w:pStyle w:val="NoSpacing"/>
+        <w:rPr>
+          <w:rFonts w:ascii="Times New Roman" w:hAnsi="Times New Roman" w:cs="Times New Roman"/>
         </w:rPr>
       </w:pPr>
     </w:p>
@@ -5954,6 +7900,119 @@
 <file path=word/numbering.xml><?xml version="1.0" encoding="utf-8"?>
 <w:numbering xmlns:ve="http://schemas.openxmlformats.org/markup-compatibility/2006" xmlns:o="urn:schemas-microsoft-com:office:office" xmlns:r="http://schemas.openxmlformats.org/officeDocument/2006/relationships" xmlns:m="http://schemas.openxmlformats.org/officeDocument/2006/math" xmlns:v="urn:schemas-microsoft-com:vml" xmlns:wp="http://schemas.openxmlformats.org/drawingml/2006/wordprocessingDrawing" xmlns:w10="urn:schemas-microsoft-com:office:word" xmlns:w="http://schemas.openxmlformats.org/wordprocessingml/2006/main" xmlns:wne="http://schemas.microsoft.com/office/word/2006/wordml">
   <w:abstractNum w:abstractNumId="0">
+    <w:nsid w:val="1C6B66AF"/>
+    <w:multiLevelType w:val="hybridMultilevel"/>
+    <w:tmpl w:val="23D87A60"/>
+    <w:lvl w:ilvl="0" w:tplc="04090001">
+      <w:start w:val="1"/>
+      <w:numFmt w:val="bullet"/>
+      <w:lvlText w:val=""/>
+      <w:lvlJc w:val="left"/>
+      <w:pPr>
+        <w:ind w:left="1425" w:hanging="360"/>
+      </w:pPr>
+      <w:rPr>
+        <w:rFonts w:ascii="Symbol" w:hAnsi="Symbol" w:hint="default"/>
+      </w:rPr>
+    </w:lvl>
+    <w:lvl w:ilvl="1" w:tplc="04090003" w:tentative="1">
+      <w:start w:val="1"/>
+      <w:numFmt w:val="bullet"/>
+      <w:lvlText w:val="o"/>
+      <w:lvlJc w:val="left"/>
+      <w:pPr>
+        <w:ind w:left="2145" w:hanging="360"/>
+      </w:pPr>
+      <w:rPr>
+        <w:rFonts w:ascii="Courier New" w:hAnsi="Courier New" w:cs="Courier New" w:hint="default"/>
+      </w:rPr>
+    </w:lvl>
+    <w:lvl w:ilvl="2" w:tplc="04090005" w:tentative="1">
+      <w:start w:val="1"/>
+      <w:numFmt w:val="bullet"/>
+      <w:lvlText w:val=""/>
+      <w:lvlJc w:val="left"/>
+      <w:pPr>
+        <w:ind w:left="2865" w:hanging="360"/>
+      </w:pPr>
+      <w:rPr>
+        <w:rFonts w:ascii="Wingdings" w:hAnsi="Wingdings" w:hint="default"/>
+      </w:rPr>
+    </w:lvl>
+    <w:lvl w:ilvl="3" w:tplc="04090001" w:tentative="1">
+      <w:start w:val="1"/>
+      <w:numFmt w:val="bullet"/>
+      <w:lvlText w:val=""/>
+      <w:lvlJc w:val="left"/>
+      <w:pPr>
+        <w:ind w:left="3585" w:hanging="360"/>
+      </w:pPr>
+      <w:rPr>
+        <w:rFonts w:ascii="Symbol" w:hAnsi="Symbol" w:hint="default"/>
+      </w:rPr>
+    </w:lvl>
+    <w:lvl w:ilvl="4" w:tplc="04090003" w:tentative="1">
+      <w:start w:val="1"/>
+      <w:numFmt w:val="bullet"/>
+      <w:lvlText w:val="o"/>
+      <w:lvlJc w:val="left"/>
+      <w:pPr>
+        <w:ind w:left="4305" w:hanging="360"/>
+      </w:pPr>
+      <w:rPr>
+        <w:rFonts w:ascii="Courier New" w:hAnsi="Courier New" w:cs="Courier New" w:hint="default"/>
+      </w:rPr>
+    </w:lvl>
+    <w:lvl w:ilvl="5" w:tplc="04090005" w:tentative="1">
+      <w:start w:val="1"/>
+      <w:numFmt w:val="bullet"/>
+      <w:lvlText w:val=""/>
+      <w:lvlJc w:val="left"/>
+      <w:pPr>
+        <w:ind w:left="5025" w:hanging="360"/>
+      </w:pPr>
+      <w:rPr>
+        <w:rFonts w:ascii="Wingdings" w:hAnsi="Wingdings" w:hint="default"/>
+      </w:rPr>
+    </w:lvl>
+    <w:lvl w:ilvl="6" w:tplc="04090001" w:tentative="1">
+      <w:start w:val="1"/>
+      <w:numFmt w:val="bullet"/>
+      <w:lvlText w:val=""/>
+      <w:lvlJc w:val="left"/>
+      <w:pPr>
+        <w:ind w:left="5745" w:hanging="360"/>
+      </w:pPr>
+      <w:rPr>
+        <w:rFonts w:ascii="Symbol" w:hAnsi="Symbol" w:hint="default"/>
+      </w:rPr>
+    </w:lvl>
+    <w:lvl w:ilvl="7" w:tplc="04090003" w:tentative="1">
+      <w:start w:val="1"/>
+      <w:numFmt w:val="bullet"/>
+      <w:lvlText w:val="o"/>
+      <w:lvlJc w:val="left"/>
+      <w:pPr>
+        <w:ind w:left="6465" w:hanging="360"/>
+      </w:pPr>
+      <w:rPr>
+        <w:rFonts w:ascii="Courier New" w:hAnsi="Courier New" w:cs="Courier New" w:hint="default"/>
+      </w:rPr>
+    </w:lvl>
+    <w:lvl w:ilvl="8" w:tplc="04090005" w:tentative="1">
+      <w:start w:val="1"/>
+      <w:numFmt w:val="bullet"/>
+      <w:lvlText w:val=""/>
+      <w:lvlJc w:val="left"/>
+      <w:pPr>
+        <w:ind w:left="7185" w:hanging="360"/>
+      </w:pPr>
+      <w:rPr>
+        <w:rFonts w:ascii="Wingdings" w:hAnsi="Wingdings" w:hint="default"/>
+      </w:rPr>
+    </w:lvl>
+  </w:abstractNum>
+  <w:abstractNum w:abstractNumId="1">
     <w:nsid w:val="2E5654CC"/>
     <w:multiLevelType w:val="hybridMultilevel"/>
     <w:tmpl w:val="CE8ECA48"/>
@@ -6067,6 +8126,9 @@
     </w:lvl>
   </w:abstractNum>
   <w:num w:numId="1">
+    <w:abstractNumId w:val="1"/>
+  </w:num>
+  <w:num w:numId="2">
     <w:abstractNumId w:val="0"/>
   </w:num>
 </w:numbering>
@@ -6236,6 +8298,7 @@
   <w:style w:type="character" w:default="1" w:styleId="DefaultParagraphFont">
     <w:name w:val="Default Paragraph Font"/>
     <w:uiPriority w:val="1"/>
+    <w:semiHidden/>
     <w:unhideWhenUsed/>
   </w:style>
   <w:style w:type="table" w:default="1" w:styleId="TableNormal">

</xml_diff>